<commit_message>
Doc, manuels et journal de travail finalisés
</commit_message>
<xml_diff>
--- a/Documentation/ManuelInstallation.docx
+++ b/Documentation/ManuelInstallation.docx
@@ -326,7 +326,7 @@
           <w:noProof/>
           <w:lang w:val="fr-CH"/>
         </w:rPr>
-        <w:t>01.06.2021</w:t>
+        <w:t>03.06.2021</w:t>
       </w:r>
       <w:r>
         <w:rPr>
@@ -374,8 +374,6 @@
             <w:t>Table des matières</w:t>
           </w:r>
         </w:p>
-        <w:bookmarkStart w:id="0" w:name="_GoBack"/>
-        <w:bookmarkEnd w:id="0"/>
         <w:p>
           <w:pPr>
             <w:pStyle w:val="TM1"/>
@@ -898,12 +896,12 @@
       <w:pPr>
         <w:pStyle w:val="Titre1"/>
       </w:pPr>
-      <w:bookmarkStart w:id="1" w:name="_Toc73431239"/>
+      <w:bookmarkStart w:id="0" w:name="_Toc73431239"/>
       <w:r>
         <w:lastRenderedPageBreak/>
         <w:t>Récupérer l’installeur du programme</w:t>
       </w:r>
-      <w:bookmarkEnd w:id="1"/>
+      <w:bookmarkEnd w:id="0"/>
     </w:p>
     <w:p>
       <w:r>
@@ -1151,14 +1149,14 @@
       <w:pPr>
         <w:pStyle w:val="Titre1"/>
       </w:pPr>
-      <w:bookmarkStart w:id="2" w:name="_Toc73431240"/>
+      <w:bookmarkStart w:id="1" w:name="_Toc73431240"/>
       <w:r>
         <w:t>Commencer</w:t>
       </w:r>
       <w:r>
         <w:t xml:space="preserve"> l’installation</w:t>
       </w:r>
-      <w:bookmarkEnd w:id="2"/>
+      <w:bookmarkEnd w:id="1"/>
     </w:p>
     <w:p>
       <w:r>
@@ -1371,14 +1369,14 @@
       <w:pPr>
         <w:pStyle w:val="Titre2"/>
       </w:pPr>
-      <w:bookmarkStart w:id="3" w:name="_Installation_du_.NET"/>
-      <w:bookmarkStart w:id="4" w:name="_Toc73431241"/>
-      <w:bookmarkEnd w:id="3"/>
+      <w:bookmarkStart w:id="2" w:name="_Installation_du_.NET"/>
+      <w:bookmarkStart w:id="3" w:name="_Toc73431241"/>
+      <w:bookmarkEnd w:id="2"/>
       <w:r>
         <w:lastRenderedPageBreak/>
         <w:t>Installation du .NET Framework</w:t>
       </w:r>
-      <w:bookmarkEnd w:id="4"/>
+      <w:bookmarkEnd w:id="3"/>
     </w:p>
     <w:p>
       <w:r>
@@ -1474,11 +1472,11 @@
       <w:pPr>
         <w:pStyle w:val="Titre1"/>
       </w:pPr>
-      <w:bookmarkStart w:id="5" w:name="_Toc73431242"/>
+      <w:bookmarkStart w:id="4" w:name="_Toc73431242"/>
       <w:r>
         <w:t>Personnaliser l’installation</w:t>
       </w:r>
-      <w:bookmarkEnd w:id="5"/>
+      <w:bookmarkEnd w:id="4"/>
     </w:p>
     <w:p>
       <w:r>
@@ -1590,7 +1588,7 @@
       <w:pPr>
         <w:pStyle w:val="Titre1"/>
       </w:pPr>
-      <w:bookmarkStart w:id="6" w:name="_Toc73431243"/>
+      <w:bookmarkStart w:id="5" w:name="_Toc73431243"/>
       <w:r>
         <w:lastRenderedPageBreak/>
         <w:t>I</w:t>
@@ -1598,7 +1596,7 @@
       <w:r>
         <w:t>nstallation</w:t>
       </w:r>
-      <w:bookmarkEnd w:id="6"/>
+      <w:bookmarkEnd w:id="5"/>
     </w:p>
     <w:p>
       <w:r>
@@ -1769,7 +1767,7 @@
       <w:pPr>
         <w:pStyle w:val="Titre1"/>
       </w:pPr>
-      <w:bookmarkStart w:id="7" w:name="_Toc73431244"/>
+      <w:bookmarkStart w:id="6" w:name="_Toc73431244"/>
       <w:r>
         <w:lastRenderedPageBreak/>
         <w:t>Trouve</w:t>
@@ -1783,7 +1781,7 @@
       <w:r>
         <w:t xml:space="preserve"> installé</w:t>
       </w:r>
-      <w:bookmarkEnd w:id="7"/>
+      <w:bookmarkEnd w:id="6"/>
     </w:p>
     <w:p>
       <w:r>
@@ -1932,7 +1930,12 @@
       </w:r>
       <w:r>
         <w:br/>
-        <w:t>A droite, le programme dans la liste alphabétique.</w:t>
+        <w:t>A droite,</w:t>
+      </w:r>
+      <w:bookmarkStart w:id="7" w:name="_GoBack"/>
+      <w:bookmarkEnd w:id="7"/>
+      <w:r>
+        <w:t xml:space="preserve"> le programme dans la liste alphabétique.</w:t>
       </w:r>
     </w:p>
     <w:sectPr>
@@ -2055,7 +2058,7 @@
         <w:sz w:val="16"/>
         <w:szCs w:val="16"/>
       </w:rPr>
-      <w:t>4</w:t>
+      <w:t>5</w:t>
     </w:r>
     <w:r>
       <w:rPr>
@@ -2163,6 +2166,50 @@
         <w:szCs w:val="16"/>
       </w:rPr>
       <w:t>HAUTIER Jonas</w:t>
+    </w:r>
+    <w:r>
+      <w:rPr>
+        <w:sz w:val="16"/>
+        <w:szCs w:val="16"/>
+      </w:rPr>
+      <w:fldChar w:fldCharType="end"/>
+    </w:r>
+    <w:r>
+      <w:rPr>
+        <w:sz w:val="16"/>
+        <w:szCs w:val="16"/>
+      </w:rPr>
+      <w:br/>
+      <w:t xml:space="preserve">Date d’impression : </w:t>
+    </w:r>
+    <w:r>
+      <w:rPr>
+        <w:sz w:val="16"/>
+        <w:szCs w:val="16"/>
+      </w:rPr>
+      <w:fldChar w:fldCharType="begin"/>
+    </w:r>
+    <w:r>
+      <w:rPr>
+        <w:sz w:val="16"/>
+        <w:szCs w:val="16"/>
+      </w:rPr>
+      <w:instrText xml:space="preserve"> DATE  \@ "dd.MM.yyyy"  \* MERGEFORMAT </w:instrText>
+    </w:r>
+    <w:r>
+      <w:rPr>
+        <w:sz w:val="16"/>
+        <w:szCs w:val="16"/>
+      </w:rPr>
+      <w:fldChar w:fldCharType="separate"/>
+    </w:r>
+    <w:r>
+      <w:rPr>
+        <w:noProof/>
+        <w:sz w:val="16"/>
+        <w:szCs w:val="16"/>
+      </w:rPr>
+      <w:t>03.06.2021</w:t>
     </w:r>
     <w:r>
       <w:rPr>
@@ -2370,6 +2417,50 @@
         <w:szCs w:val="16"/>
       </w:rPr>
       <w:t>HAUTIER Jonas</w:t>
+    </w:r>
+    <w:r>
+      <w:rPr>
+        <w:sz w:val="16"/>
+        <w:szCs w:val="16"/>
+      </w:rPr>
+      <w:fldChar w:fldCharType="end"/>
+    </w:r>
+    <w:r>
+      <w:rPr>
+        <w:sz w:val="16"/>
+        <w:szCs w:val="16"/>
+      </w:rPr>
+      <w:br/>
+      <w:t xml:space="preserve">Date d’impression : </w:t>
+    </w:r>
+    <w:r>
+      <w:rPr>
+        <w:sz w:val="16"/>
+        <w:szCs w:val="16"/>
+      </w:rPr>
+      <w:fldChar w:fldCharType="begin"/>
+    </w:r>
+    <w:r>
+      <w:rPr>
+        <w:sz w:val="16"/>
+        <w:szCs w:val="16"/>
+      </w:rPr>
+      <w:instrText xml:space="preserve"> DATE  \@ "dd.MM.yyyy"  \* MERGEFORMAT </w:instrText>
+    </w:r>
+    <w:r>
+      <w:rPr>
+        <w:sz w:val="16"/>
+        <w:szCs w:val="16"/>
+      </w:rPr>
+      <w:fldChar w:fldCharType="separate"/>
+    </w:r>
+    <w:r>
+      <w:rPr>
+        <w:noProof/>
+        <w:sz w:val="16"/>
+        <w:szCs w:val="16"/>
+      </w:rPr>
+      <w:t>03.06.2021</w:t>
     </w:r>
     <w:r>
       <w:rPr>
@@ -7846,6 +7937,15 @@
 </file>
 
 <file path=customXml/item1.xml><?xml version="1.0" encoding="utf-8"?>
+<?mso-contentType ?>
+<FormTemplates xmlns="http://schemas.microsoft.com/sharepoint/v3/contenttype/forms">
+  <Display>DocumentLibraryForm</Display>
+  <Edit>DocumentLibraryForm</Edit>
+  <New>DocumentLibraryForm</New>
+</FormTemplates>
+</file>
+
+<file path=customXml/item2.xml><?xml version="1.0" encoding="utf-8"?>
 <ct:contentTypeSchema xmlns:ct="http://schemas.microsoft.com/office/2006/metadata/contentType" xmlns:ma="http://schemas.microsoft.com/office/2006/metadata/properties/metaAttributes" ct:_="" ma:_="" ma:contentTypeName="Document" ma:contentTypeID="0x0101000B38552FA7D4254E8845977232CFE53B" ma:contentTypeVersion="2" ma:contentTypeDescription="Crée un document." ma:contentTypeScope="" ma:versionID="acac6587a1624531b7bbb5e040fdc0e2">
   <xsd:schema xmlns:xsd="http://www.w3.org/2001/XMLSchema" xmlns:xs="http://www.w3.org/2001/XMLSchema" xmlns:p="http://schemas.microsoft.com/office/2006/metadata/properties" xmlns:ns2="0119da2b-60ce-4773-88fa-ebab2cde1f55" targetNamespace="http://schemas.microsoft.com/office/2006/metadata/properties" ma:root="true" ma:fieldsID="497bc8f796ffcd2b49b56101ba0507db" ns2:_="">
     <xsd:import namespace="0119da2b-60ce-4773-88fa-ebab2cde1f55"/>
@@ -7977,15 +8077,6 @@
 </ct:contentTypeSchema>
 </file>
 
-<file path=customXml/item2.xml><?xml version="1.0" encoding="utf-8"?>
-<?mso-contentType ?>
-<FormTemplates xmlns="http://schemas.microsoft.com/sharepoint/v3/contenttype/forms">
-  <Display>DocumentLibraryForm</Display>
-  <Edit>DocumentLibraryForm</Edit>
-  <New>DocumentLibraryForm</New>
-</FormTemplates>
-</file>
-
 <file path=customXml/item3.xml><?xml version="1.0" encoding="utf-8"?>
 <p:properties xmlns:p="http://schemas.microsoft.com/office/2006/metadata/properties" xmlns:xsi="http://www.w3.org/2001/XMLSchema-instance" xmlns:pc="http://schemas.microsoft.com/office/infopath/2007/PartnerControls">
   <documentManagement/>
@@ -7997,6 +8088,14 @@
 </file>
 
 <file path=customXml/itemProps1.xml><?xml version="1.0" encoding="utf-8"?>
+<ds:datastoreItem xmlns:ds="http://schemas.openxmlformats.org/officeDocument/2006/customXml" ds:itemID="{C3C0D82A-5D77-4930-8043-FB93232D4EC3}">
+  <ds:schemaRefs>
+    <ds:schemaRef ds:uri="http://schemas.microsoft.com/sharepoint/v3/contenttype/forms"/>
+  </ds:schemaRefs>
+</ds:datastoreItem>
+</file>
+
+<file path=customXml/itemProps2.xml><?xml version="1.0" encoding="utf-8"?>
 <ds:datastoreItem xmlns:ds="http://schemas.openxmlformats.org/officeDocument/2006/customXml" ds:itemID="{884A3E52-B6F1-4A6D-876B-680A1FE9CD40}">
   <ds:schemaRefs>
     <ds:schemaRef ds:uri="http://schemas.microsoft.com/office/2006/metadata/contentType"/>
@@ -8014,14 +8113,6 @@
 </ds:datastoreItem>
 </file>
 
-<file path=customXml/itemProps2.xml><?xml version="1.0" encoding="utf-8"?>
-<ds:datastoreItem xmlns:ds="http://schemas.openxmlformats.org/officeDocument/2006/customXml" ds:itemID="{C3C0D82A-5D77-4930-8043-FB93232D4EC3}">
-  <ds:schemaRefs>
-    <ds:schemaRef ds:uri="http://schemas.microsoft.com/sharepoint/v3/contenttype/forms"/>
-  </ds:schemaRefs>
-</ds:datastoreItem>
-</file>
-
 <file path=customXml/itemProps3.xml><?xml version="1.0" encoding="utf-8"?>
 <ds:datastoreItem xmlns:ds="http://schemas.openxmlformats.org/officeDocument/2006/customXml" ds:itemID="{B1DFFEE4-49B1-4AF1-9FFD-BDCB1D4C88F0}">
   <ds:schemaRefs>
@@ -8032,7 +8123,7 @@
 </file>
 
 <file path=customXml/itemProps4.xml><?xml version="1.0" encoding="utf-8"?>
-<ds:datastoreItem xmlns:ds="http://schemas.openxmlformats.org/officeDocument/2006/customXml" ds:itemID="{708C9F65-3AFB-42F6-BCA3-C2E127926B39}">
+<ds:datastoreItem xmlns:ds="http://schemas.openxmlformats.org/officeDocument/2006/customXml" ds:itemID="{C3042BDA-77F5-4E1A-A48A-FD268F562D11}">
   <ds:schemaRefs>
     <ds:schemaRef ds:uri="http://schemas.openxmlformats.org/officeDocument/2006/bibliography"/>
   </ds:schemaRefs>

</xml_diff>